<commit_message>
Extended on documentation + added commented header structure in main.py
</commit_message>
<xml_diff>
--- a/Kontrolny_bod_dokumentacia.docx
+++ b/Kontrolny_bod_dokumentacia.docx
@@ -11,89 +11,6 @@
     </w:p>
     <w:p>
       <w:pPr>
-        <w:rPr>
-          <w:lang w:val="sk-SK"/>
-        </w:rPr>
-      </w:pPr>
-    </w:p>
-    <w:p>
-      <w:pPr>
-        <w:rPr>
-          <w:lang w:val="sk-SK"/>
-        </w:rPr>
-      </w:pPr>
-    </w:p>
-    <w:p>
-      <w:pPr>
-        <w:rPr>
-          <w:rFonts w:hint="eastAsia"/>
-        </w:rPr>
-      </w:pPr>
-    </w:p>
-    <w:p>
-      <w:pPr>
-        <w:pStyle w:val="ListParagraph"/>
-        <w:numPr>
-          <w:ilvl w:val="0"/>
-          <w:numId w:val="2"/>
-        </w:numPr>
-        <w:rPr>
-          <w:lang w:val="sk-SK"/>
-        </w:rPr>
-      </w:pPr>
-      <w:r>
-        <w:rPr>
-          <w:lang w:val="sk-SK"/>
-        </w:rPr>
-        <w:t>ARQ instead of FEC for resending original packet instead of correcting it with FEC</w:t>
-      </w:r>
-    </w:p>
-    <w:p>
-      <w:pPr>
-        <w:pStyle w:val="ListParagraph"/>
-        <w:numPr>
-          <w:ilvl w:val="1"/>
-          <w:numId w:val="2"/>
-        </w:numPr>
-        <w:rPr>
-          <w:lang w:val="sk-SK"/>
-        </w:rPr>
-      </w:pPr>
-      <w:r>
-        <w:rPr>
-          <w:lang w:val="sk-SK"/>
-        </w:rPr>
-        <w:t> Stop-and-Wait ARQ, if too slow then maybe &gt;&gt;&gt; Go-back-N ARQ (multiple packets does not have to wait for ack after every)</w:t>
-      </w:r>
-    </w:p>
-    <w:p>
-      <w:pPr>
-        <w:pStyle w:val="ListParagraph"/>
-        <w:numPr>
-          <w:ilvl w:val="0"/>
-          <w:numId w:val="2"/>
-        </w:numPr>
-        <w:rPr>
-          <w:lang w:val="sk-SK"/>
-        </w:rPr>
-      </w:pPr>
-      <w:r>
-        <w:rPr>
-          <w:lang w:val="sk-SK"/>
-        </w:rPr>
-        <w:t>CRC32() from zlib for verifying integrity</w:t>
-      </w:r>
-    </w:p>
-    <w:p>
-      <w:pPr>
-        <w:pStyle w:val="ListParagraph"/>
-        <w:rPr>
-          <w:lang w:val="sk-SK"/>
-        </w:rPr>
-      </w:pPr>
-    </w:p>
-    <w:p>
-      <w:pPr>
         <w:pStyle w:val="ListParagraph"/>
         <w:rPr>
           <w:lang w:val="sk-SK"/>
@@ -103,26 +20,27 @@
     <w:tbl>
       <w:tblPr>
         <w:tblStyle w:val="PlainTable1"/>
-        <w:tblW w:w="0" w:type="auto"/>
+        <w:tblW w:w="10363" w:type="dxa"/>
+        <w:tblInd w:w="-676" w:type="dxa"/>
         <w:tblLook w:val="04A0" w:firstRow="1" w:lastRow="0" w:firstColumn="1" w:lastColumn="0" w:noHBand="0" w:noVBand="1"/>
       </w:tblPr>
       <w:tblGrid>
-        <w:gridCol w:w="1309"/>
-        <w:gridCol w:w="1287"/>
-        <w:gridCol w:w="1310"/>
-        <w:gridCol w:w="1474"/>
-        <w:gridCol w:w="1143"/>
-        <w:gridCol w:w="1320"/>
-        <w:gridCol w:w="1173"/>
+        <w:gridCol w:w="1756"/>
+        <w:gridCol w:w="1756"/>
+        <w:gridCol w:w="1976"/>
+        <w:gridCol w:w="1532"/>
+        <w:gridCol w:w="1770"/>
+        <w:gridCol w:w="1573"/>
       </w:tblGrid>
       <w:tr>
         <w:trPr>
           <w:cnfStyle w:val="100000000000" w:firstRow="1" w:lastRow="0" w:firstColumn="0" w:lastColumn="0" w:oddVBand="0" w:evenVBand="0" w:oddHBand="0" w:evenHBand="0" w:firstRowFirstColumn="0" w:firstRowLastColumn="0" w:lastRowFirstColumn="0" w:lastRowLastColumn="0"/>
+          <w:trHeight w:val="412"/>
         </w:trPr>
         <w:tc>
           <w:tcPr>
             <w:cnfStyle w:val="001000000000" w:firstRow="0" w:lastRow="0" w:firstColumn="1" w:lastColumn="0" w:oddVBand="0" w:evenVBand="0" w:oddHBand="0" w:evenHBand="0" w:firstRowFirstColumn="0" w:firstRowLastColumn="0" w:lastRowFirstColumn="0" w:lastRowLastColumn="0"/>
-            <w:tcW w:w="1311" w:type="dxa"/>
+            <w:tcW w:w="1756" w:type="dxa"/>
           </w:tcPr>
           <w:p>
             <w:pPr>
@@ -143,7 +61,49 @@
         </w:tc>
         <w:tc>
           <w:tcPr>
-            <w:tcW w:w="1289" w:type="dxa"/>
+            <w:tcW w:w="1756" w:type="dxa"/>
+          </w:tcPr>
+          <w:p>
+            <w:pPr>
+              <w:pStyle w:val="ListParagraph"/>
+              <w:ind w:left="0"/>
+              <w:jc w:val="center"/>
+              <w:cnfStyle w:val="100000000000" w:firstRow="1" w:lastRow="0" w:firstColumn="0" w:lastColumn="0" w:oddVBand="0" w:evenVBand="0" w:oddHBand="0" w:evenHBand="0" w:firstRowFirstColumn="0" w:firstRowLastColumn="0" w:lastRowFirstColumn="0" w:lastRowLastColumn="0"/>
+              <w:rPr>
+                <w:b w:val="0"/>
+                <w:bCs w:val="0"/>
+                <w:lang w:val="sk-SK"/>
+              </w:rPr>
+            </w:pPr>
+            <w:r>
+              <w:rPr>
+                <w:lang w:val="sk-SK"/>
+              </w:rPr>
+              <w:t>Frag</w:t>
+            </w:r>
+            <w:r>
+              <w:rPr>
+                <w:lang w:val="sk-SK"/>
+              </w:rPr>
+              <w:t>ment</w:t>
+            </w:r>
+            <w:r>
+              <w:rPr>
+                <w:lang w:val="sk-SK"/>
+              </w:rPr>
+              <w:t xml:space="preserve"> N</w:t>
+            </w:r>
+            <w:r>
+              <w:rPr>
+                <w:lang w:val="sk-SK"/>
+              </w:rPr>
+              <w:t>umber</w:t>
+            </w:r>
+          </w:p>
+        </w:tc>
+        <w:tc>
+          <w:tcPr>
+            <w:tcW w:w="1976" w:type="dxa"/>
           </w:tcPr>
           <w:p>
             <w:pPr>
@@ -159,57 +119,22 @@
               <w:rPr>
                 <w:lang w:val="sk-SK"/>
               </w:rPr>
-              <w:t>SEQ Nr.</w:t>
+              <w:t xml:space="preserve">Total </w:t>
+            </w:r>
+            <w:r>
+              <w:t>Frag</w:t>
+            </w:r>
+            <w:r>
+              <w:t>ment</w:t>
+            </w:r>
+            <w:r>
+              <w:t>s</w:t>
             </w:r>
           </w:p>
         </w:tc>
         <w:tc>
           <w:tcPr>
-            <w:tcW w:w="1311" w:type="dxa"/>
-          </w:tcPr>
-          <w:p>
-            <w:pPr>
-              <w:pStyle w:val="ListParagraph"/>
-              <w:ind w:left="0"/>
-              <w:jc w:val="center"/>
-              <w:cnfStyle w:val="100000000000" w:firstRow="1" w:lastRow="0" w:firstColumn="0" w:lastColumn="0" w:oddVBand="0" w:evenVBand="0" w:oddHBand="0" w:evenHBand="0" w:firstRowFirstColumn="0" w:firstRowLastColumn="0" w:lastRowFirstColumn="0" w:lastRowLastColumn="0"/>
-              <w:rPr>
-                <w:lang w:val="sk-SK"/>
-              </w:rPr>
-            </w:pPr>
-            <w:r>
-              <w:rPr>
-                <w:lang w:val="sk-SK"/>
-              </w:rPr>
-              <w:t>Frag. Nr</w:t>
-            </w:r>
-          </w:p>
-        </w:tc>
-        <w:tc>
-          <w:tcPr>
-            <w:tcW w:w="1476" w:type="dxa"/>
-          </w:tcPr>
-          <w:p>
-            <w:pPr>
-              <w:pStyle w:val="ListParagraph"/>
-              <w:ind w:left="0"/>
-              <w:jc w:val="center"/>
-              <w:cnfStyle w:val="100000000000" w:firstRow="1" w:lastRow="0" w:firstColumn="0" w:lastColumn="0" w:oddVBand="0" w:evenVBand="0" w:oddHBand="0" w:evenHBand="0" w:firstRowFirstColumn="0" w:firstRowLastColumn="0" w:lastRowFirstColumn="0" w:lastRowLastColumn="0"/>
-              <w:rPr>
-                <w:lang w:val="sk-SK"/>
-              </w:rPr>
-            </w:pPr>
-            <w:r>
-              <w:rPr>
-                <w:lang w:val="sk-SK"/>
-              </w:rPr>
-              <w:t>Total Frags</w:t>
-            </w:r>
-          </w:p>
-        </w:tc>
-        <w:tc>
-          <w:tcPr>
-            <w:tcW w:w="1144" w:type="dxa"/>
+            <w:tcW w:w="1532" w:type="dxa"/>
           </w:tcPr>
           <w:p>
             <w:pPr>
@@ -231,7 +156,7 @@
         </w:tc>
         <w:tc>
           <w:tcPr>
-            <w:tcW w:w="1321" w:type="dxa"/>
+            <w:tcW w:w="1770" w:type="dxa"/>
           </w:tcPr>
           <w:p>
             <w:pPr>
@@ -253,7 +178,7 @@
         </w:tc>
         <w:tc>
           <w:tcPr>
-            <w:tcW w:w="1174" w:type="dxa"/>
+            <w:tcW w:w="1573" w:type="dxa"/>
           </w:tcPr>
           <w:p>
             <w:pPr>
@@ -277,11 +202,12 @@
       <w:tr>
         <w:trPr>
           <w:cnfStyle w:val="000000100000" w:firstRow="0" w:lastRow="0" w:firstColumn="0" w:lastColumn="0" w:oddVBand="0" w:evenVBand="0" w:oddHBand="1" w:evenHBand="0" w:firstRowFirstColumn="0" w:firstRowLastColumn="0" w:lastRowFirstColumn="0" w:lastRowLastColumn="0"/>
+          <w:trHeight w:val="201"/>
         </w:trPr>
         <w:tc>
           <w:tcPr>
             <w:cnfStyle w:val="001000000000" w:firstRow="0" w:lastRow="0" w:firstColumn="1" w:lastColumn="0" w:oddVBand="0" w:evenVBand="0" w:oddHBand="0" w:evenHBand="0" w:firstRowFirstColumn="0" w:firstRowLastColumn="0" w:lastRowFirstColumn="0" w:lastRowLastColumn="0"/>
-            <w:tcW w:w="1311" w:type="dxa"/>
+            <w:tcW w:w="1756" w:type="dxa"/>
           </w:tcPr>
           <w:p>
             <w:pPr>
@@ -306,7 +232,51 @@
         </w:tc>
         <w:tc>
           <w:tcPr>
-            <w:tcW w:w="1289" w:type="dxa"/>
+            <w:tcW w:w="1756" w:type="dxa"/>
+          </w:tcPr>
+          <w:p>
+            <w:pPr>
+              <w:pStyle w:val="ListParagraph"/>
+              <w:ind w:left="0"/>
+              <w:jc w:val="center"/>
+              <w:cnfStyle w:val="000000100000" w:firstRow="0" w:lastRow="0" w:firstColumn="0" w:lastColumn="0" w:oddVBand="0" w:evenVBand="0" w:oddHBand="1" w:evenHBand="0" w:firstRowFirstColumn="0" w:firstRowLastColumn="0" w:lastRowFirstColumn="0" w:lastRowLastColumn="0"/>
+              <w:rPr>
+                <w:lang w:val="sk-SK"/>
+              </w:rPr>
+            </w:pPr>
+            <w:r>
+              <w:rPr>
+                <w:lang w:val="sk-SK"/>
+              </w:rPr>
+              <w:t>2B</w:t>
+            </w:r>
+          </w:p>
+        </w:tc>
+        <w:tc>
+          <w:tcPr>
+            <w:tcW w:w="1976" w:type="dxa"/>
+          </w:tcPr>
+          <w:p>
+            <w:pPr>
+              <w:pStyle w:val="ListParagraph"/>
+              <w:ind w:left="0"/>
+              <w:jc w:val="center"/>
+              <w:cnfStyle w:val="000000100000" w:firstRow="0" w:lastRow="0" w:firstColumn="0" w:lastColumn="0" w:oddVBand="0" w:evenVBand="0" w:oddHBand="1" w:evenHBand="0" w:firstRowFirstColumn="0" w:firstRowLastColumn="0" w:lastRowFirstColumn="0" w:lastRowLastColumn="0"/>
+              <w:rPr>
+                <w:lang w:val="sk-SK"/>
+              </w:rPr>
+            </w:pPr>
+            <w:r>
+              <w:rPr>
+                <w:lang w:val="sk-SK"/>
+              </w:rPr>
+              <w:t>2B</w:t>
+            </w:r>
+          </w:p>
+        </w:tc>
+        <w:tc>
+          <w:tcPr>
+            <w:tcW w:w="1532" w:type="dxa"/>
           </w:tcPr>
           <w:p>
             <w:pPr>
@@ -328,73 +298,7 @@
         </w:tc>
         <w:tc>
           <w:tcPr>
-            <w:tcW w:w="1311" w:type="dxa"/>
-          </w:tcPr>
-          <w:p>
-            <w:pPr>
-              <w:pStyle w:val="ListParagraph"/>
-              <w:ind w:left="0"/>
-              <w:jc w:val="center"/>
-              <w:cnfStyle w:val="000000100000" w:firstRow="0" w:lastRow="0" w:firstColumn="0" w:lastColumn="0" w:oddVBand="0" w:evenVBand="0" w:oddHBand="1" w:evenHBand="0" w:firstRowFirstColumn="0" w:firstRowLastColumn="0" w:lastRowFirstColumn="0" w:lastRowLastColumn="0"/>
-              <w:rPr>
-                <w:lang w:val="sk-SK"/>
-              </w:rPr>
-            </w:pPr>
-            <w:r>
-              <w:rPr>
-                <w:lang w:val="sk-SK"/>
-              </w:rPr>
-              <w:t>2B</w:t>
-            </w:r>
-          </w:p>
-        </w:tc>
-        <w:tc>
-          <w:tcPr>
-            <w:tcW w:w="1476" w:type="dxa"/>
-          </w:tcPr>
-          <w:p>
-            <w:pPr>
-              <w:pStyle w:val="ListParagraph"/>
-              <w:ind w:left="0"/>
-              <w:jc w:val="center"/>
-              <w:cnfStyle w:val="000000100000" w:firstRow="0" w:lastRow="0" w:firstColumn="0" w:lastColumn="0" w:oddVBand="0" w:evenVBand="0" w:oddHBand="1" w:evenHBand="0" w:firstRowFirstColumn="0" w:firstRowLastColumn="0" w:lastRowFirstColumn="0" w:lastRowLastColumn="0"/>
-              <w:rPr>
-                <w:lang w:val="sk-SK"/>
-              </w:rPr>
-            </w:pPr>
-            <w:r>
-              <w:rPr>
-                <w:lang w:val="sk-SK"/>
-              </w:rPr>
-              <w:t>2B</w:t>
-            </w:r>
-          </w:p>
-        </w:tc>
-        <w:tc>
-          <w:tcPr>
-            <w:tcW w:w="1144" w:type="dxa"/>
-          </w:tcPr>
-          <w:p>
-            <w:pPr>
-              <w:pStyle w:val="ListParagraph"/>
-              <w:ind w:left="0"/>
-              <w:jc w:val="center"/>
-              <w:cnfStyle w:val="000000100000" w:firstRow="0" w:lastRow="0" w:firstColumn="0" w:lastColumn="0" w:oddVBand="0" w:evenVBand="0" w:oddHBand="1" w:evenHBand="0" w:firstRowFirstColumn="0" w:firstRowLastColumn="0" w:lastRowFirstColumn="0" w:lastRowLastColumn="0"/>
-              <w:rPr>
-                <w:lang w:val="sk-SK"/>
-              </w:rPr>
-            </w:pPr>
-            <w:r>
-              <w:rPr>
-                <w:lang w:val="sk-SK"/>
-              </w:rPr>
-              <w:t>4B</w:t>
-            </w:r>
-          </w:p>
-        </w:tc>
-        <w:tc>
-          <w:tcPr>
-            <w:tcW w:w="1321" w:type="dxa"/>
+            <w:tcW w:w="1770" w:type="dxa"/>
           </w:tcPr>
           <w:p>
             <w:pPr>
@@ -416,7 +320,7 @@
         </w:tc>
         <w:tc>
           <w:tcPr>
-            <w:tcW w:w="1174" w:type="dxa"/>
+            <w:tcW w:w="1573" w:type="dxa"/>
           </w:tcPr>
           <w:p>
             <w:pPr>
@@ -435,11 +339,1699 @@
     <w:p>
       <w:pPr>
         <w:pStyle w:val="ListParagraph"/>
-        <w:rPr>
-          <w:lang w:val="sk-SK"/>
-        </w:rPr>
-      </w:pPr>
-    </w:p>
+        <w:jc w:val="center"/>
+        <w:rPr>
+          <w:lang w:val="sk-SK"/>
+        </w:rPr>
+      </w:pPr>
+    </w:p>
+    <w:p>
+      <w:pPr>
+        <w:pStyle w:val="ListParagraph"/>
+        <w:rPr>
+          <w:lang w:val="sk-SK"/>
+        </w:rPr>
+      </w:pPr>
+    </w:p>
+    <w:p>
+      <w:pPr>
+        <w:pStyle w:val="ListParagraph"/>
+        <w:numPr>
+          <w:ilvl w:val="0"/>
+          <w:numId w:val="4"/>
+        </w:numPr>
+        <w:rPr>
+          <w:lang w:val="sk-SK"/>
+        </w:rPr>
+      </w:pPr>
+      <w:r>
+        <w:rPr>
+          <w:rStyle w:val="Strong"/>
+          <w:lang w:val="sk-SK"/>
+        </w:rPr>
+        <w:t>TYPE (1 Byte):</w:t>
+      </w:r>
+      <w:r>
+        <w:rPr>
+          <w:lang w:val="sk-SK"/>
+        </w:rPr>
+        <w:t xml:space="preserve"> This field identifies the type of message (e.g., data fragment, control message, acknowledgment). You can define different values for indicating whether a packet is a fragment or a standalone message.</w:t>
+      </w:r>
+    </w:p>
+    <w:p>
+      <w:pPr>
+        <w:pStyle w:val="ListParagraph"/>
+        <w:rPr>
+          <w:lang w:val="sk-SK"/>
+        </w:rPr>
+      </w:pPr>
+    </w:p>
+    <w:p>
+      <w:pPr>
+        <w:pStyle w:val="ListParagraph"/>
+        <w:numPr>
+          <w:ilvl w:val="0"/>
+          <w:numId w:val="4"/>
+        </w:numPr>
+        <w:rPr>
+          <w:lang w:val="sk-SK"/>
+        </w:rPr>
+      </w:pPr>
+      <w:r>
+        <w:rPr>
+          <w:rStyle w:val="Strong"/>
+          <w:lang w:val="sk-SK"/>
+        </w:rPr>
+        <w:t>Frag. Nr (2 Bytes):</w:t>
+      </w:r>
+      <w:r>
+        <w:rPr>
+          <w:lang w:val="sk-SK"/>
+        </w:rPr>
+        <w:t xml:space="preserve"> This field holds the fragment number. It indicates the sequence in which the fragment should be reassembled on the receiving end. For example, fragment 1 of 5 would have this field set to 1.</w:t>
+      </w:r>
+    </w:p>
+    <w:p>
+      <w:pPr>
+        <w:pStyle w:val="ListParagraph"/>
+        <w:rPr>
+          <w:lang w:val="sk-SK"/>
+        </w:rPr>
+      </w:pPr>
+    </w:p>
+    <w:p>
+      <w:pPr>
+        <w:pStyle w:val="ListParagraph"/>
+        <w:numPr>
+          <w:ilvl w:val="0"/>
+          <w:numId w:val="4"/>
+        </w:numPr>
+        <w:rPr>
+          <w:lang w:val="sk-SK"/>
+        </w:rPr>
+      </w:pPr>
+      <w:r>
+        <w:rPr>
+          <w:rStyle w:val="Strong"/>
+          <w:lang w:val="sk-SK"/>
+        </w:rPr>
+        <w:t>Total Frags (2 Bytes):</w:t>
+      </w:r>
+      <w:r>
+        <w:rPr>
+          <w:lang w:val="sk-SK"/>
+        </w:rPr>
+        <w:t xml:space="preserve"> This field indicates the total number of fragments the original message is broken into. </w:t>
+      </w:r>
+    </w:p>
+    <w:p>
+      <w:pPr>
+        <w:pStyle w:val="ListParagraph"/>
+        <w:rPr>
+          <w:lang w:val="sk-SK"/>
+        </w:rPr>
+      </w:pPr>
+    </w:p>
+    <w:p>
+      <w:pPr>
+        <w:pStyle w:val="ListParagraph"/>
+        <w:ind w:left="1080"/>
+        <w:rPr>
+          <w:lang w:val="sk-SK"/>
+        </w:rPr>
+      </w:pPr>
+    </w:p>
+    <w:p>
+      <w:pPr>
+        <w:pStyle w:val="ListParagraph"/>
+        <w:numPr>
+          <w:ilvl w:val="0"/>
+          <w:numId w:val="4"/>
+        </w:numPr>
+        <w:rPr>
+          <w:lang w:val="sk-SK"/>
+        </w:rPr>
+      </w:pPr>
+      <w:r>
+        <w:rPr>
+          <w:rStyle w:val="Strong"/>
+          <w:lang w:val="sk-SK"/>
+        </w:rPr>
+        <w:t>CRC (4 Bytes):</w:t>
+      </w:r>
+      <w:r>
+        <w:rPr>
+          <w:lang w:val="sk-SK"/>
+        </w:rPr>
+        <w:t xml:space="preserve"> This field stores the CRC-32 checksum for integrity verification of the data in the fragment. Each fragment will have </w:t>
+      </w:r>
+      <w:r>
+        <w:rPr>
+          <w:i/>
+          <w:iCs/>
+          <w:lang w:val="sk-SK"/>
+        </w:rPr>
+        <w:t>its own CRC</w:t>
+      </w:r>
+      <w:r>
+        <w:rPr>
+          <w:lang w:val="sk-SK"/>
+        </w:rPr>
+        <w:t xml:space="preserve"> to ensure it arrives without errors.</w:t>
+      </w:r>
+    </w:p>
+    <w:p>
+      <w:pPr>
+        <w:pStyle w:val="ListParagraph"/>
+        <w:rPr>
+          <w:lang w:val="sk-SK"/>
+        </w:rPr>
+      </w:pPr>
+    </w:p>
+    <w:p>
+      <w:pPr>
+        <w:pStyle w:val="ListParagraph"/>
+        <w:numPr>
+          <w:ilvl w:val="0"/>
+          <w:numId w:val="4"/>
+        </w:numPr>
+        <w:rPr>
+          <w:lang w:val="sk-SK"/>
+        </w:rPr>
+      </w:pPr>
+      <w:r>
+        <w:rPr>
+          <w:rStyle w:val="Strong"/>
+          <w:lang w:val="sk-SK"/>
+        </w:rPr>
+        <w:t>Flags (1 Byte):</w:t>
+      </w:r>
+      <w:r>
+        <w:rPr>
+          <w:lang w:val="sk-SK"/>
+        </w:rPr>
+        <w:t xml:space="preserve"> You can use this field for various flags related to fragmentation, such as:</w:t>
+      </w:r>
+    </w:p>
+    <w:p>
+      <w:pPr>
+        <w:pStyle w:val="ListParagraph"/>
+        <w:rPr>
+          <w:lang w:val="sk-SK"/>
+        </w:rPr>
+      </w:pPr>
+    </w:p>
+    <w:p>
+      <w:pPr>
+        <w:pStyle w:val="ListParagraph"/>
+        <w:numPr>
+          <w:ilvl w:val="1"/>
+          <w:numId w:val="2"/>
+        </w:numPr>
+        <w:rPr>
+          <w:lang w:val="sk-SK"/>
+        </w:rPr>
+      </w:pPr>
+      <w:r>
+        <w:rPr>
+          <w:i/>
+          <w:iCs/>
+          <w:lang w:val="sk-SK"/>
+        </w:rPr>
+        <w:t xml:space="preserve">   Fragmented flag:</w:t>
+      </w:r>
+      <w:r>
+        <w:rPr>
+          <w:lang w:val="sk-SK"/>
+        </w:rPr>
+        <w:t xml:space="preserve"> A bit indicating whether the packet is fragmented or not.</w:t>
+      </w:r>
+    </w:p>
+    <w:p>
+      <w:pPr>
+        <w:pStyle w:val="ListParagraph"/>
+        <w:numPr>
+          <w:ilvl w:val="1"/>
+          <w:numId w:val="2"/>
+        </w:numPr>
+        <w:rPr>
+          <w:lang w:val="sk-SK"/>
+        </w:rPr>
+      </w:pPr>
+      <w:r>
+        <w:rPr>
+          <w:i/>
+          <w:iCs/>
+          <w:lang w:val="sk-SK"/>
+        </w:rPr>
+        <w:t xml:space="preserve">Final fragment flag: </w:t>
+      </w:r>
+      <w:r>
+        <w:rPr>
+          <w:lang w:val="sk-SK"/>
+        </w:rPr>
+        <w:t>A bit indicating whether this is the last fragment in the sequence.</w:t>
+      </w:r>
+    </w:p>
+    <w:p>
+      <w:pPr>
+        <w:pStyle w:val="ListParagraph"/>
+        <w:numPr>
+          <w:ilvl w:val="1"/>
+          <w:numId w:val="2"/>
+        </w:numPr>
+        <w:rPr>
+          <w:lang w:val="sk-SK"/>
+        </w:rPr>
+      </w:pPr>
+      <w:r>
+        <w:rPr>
+          <w:i/>
+          <w:iCs/>
+          <w:lang w:val="sk-SK"/>
+        </w:rPr>
+        <w:t xml:space="preserve">Acknowledgment flag: </w:t>
+      </w:r>
+      <w:r>
+        <w:rPr>
+          <w:lang w:val="sk-SK"/>
+        </w:rPr>
+        <w:t>A bit for acknowledging receipt of a fragment in case you're using a Stop-and-Wait ARQ mechanism.</w:t>
+      </w:r>
+    </w:p>
+    <w:p>
+      <w:pPr>
+        <w:rPr>
+          <w:lang w:val="sk-SK"/>
+        </w:rPr>
+      </w:pPr>
+    </w:p>
+    <w:p>
+      <w:pPr>
+        <w:rPr>
+          <w:lang w:val="sk-SK"/>
+        </w:rPr>
+      </w:pPr>
+    </w:p>
+    <w:p>
+      <w:pPr>
+        <w:pStyle w:val="Heading3"/>
+        <w:rPr>
+          <w:lang w:val="sk-SK"/>
+        </w:rPr>
+      </w:pPr>
+      <w:r>
+        <w:rPr>
+          <w:lang w:val="sk-SK"/>
+        </w:rPr>
+        <w:t>Estabilishing connection using 3-way handshake</w:t>
+      </w:r>
+    </w:p>
+    <w:p>
+      <w:pPr>
+        <w:rPr>
+          <w:lang w:val="sk-SK"/>
+        </w:rPr>
+      </w:pPr>
+    </w:p>
+    <w:p>
+      <w:pPr>
+        <w:pStyle w:val="ListParagraph"/>
+        <w:rPr>
+          <w:lang w:val="sk-SK"/>
+        </w:rPr>
+      </w:pPr>
+    </w:p>
+    <w:p>
+      <w:pPr>
+        <w:pStyle w:val="ListParagraph"/>
+        <w:rPr>
+          <w:lang w:val="sk-SK"/>
+        </w:rPr>
+      </w:pPr>
+    </w:p>
+    <w:p>
+      <w:pPr>
+        <w:pStyle w:val="ListParagraph"/>
+        <w:rPr>
+          <w:lang w:val="sk-SK"/>
+        </w:rPr>
+      </w:pPr>
+    </w:p>
+    <w:p>
+      <w:pPr>
+        <w:pStyle w:val="ListParagraph"/>
+        <w:rPr>
+          <w:lang w:val="sk-SK"/>
+        </w:rPr>
+      </w:pPr>
+    </w:p>
+    <w:p>
+      <w:pPr>
+        <w:pStyle w:val="ListParagraph"/>
+        <w:rPr>
+          <w:lang w:val="sk-SK"/>
+        </w:rPr>
+      </w:pPr>
+    </w:p>
+    <w:p>
+      <w:pPr>
+        <w:pStyle w:val="ListParagraph"/>
+        <w:rPr>
+          <w:lang w:val="sk-SK"/>
+        </w:rPr>
+      </w:pPr>
+    </w:p>
+    <w:p>
+      <w:pPr>
+        <w:pStyle w:val="ListParagraph"/>
+        <w:rPr>
+          <w:lang w:val="sk-SK"/>
+        </w:rPr>
+      </w:pPr>
+    </w:p>
+    <w:p>
+      <w:pPr>
+        <w:pStyle w:val="ListParagraph"/>
+        <w:rPr>
+          <w:lang w:val="sk-SK"/>
+        </w:rPr>
+      </w:pPr>
+    </w:p>
+    <w:p>
+      <w:pPr>
+        <w:pStyle w:val="ListParagraph"/>
+        <w:rPr>
+          <w:lang w:val="sk-SK"/>
+        </w:rPr>
+      </w:pPr>
+      <w:r>
+        <w:rPr>
+          <w:lang w:val="sk-SK"/>
+        </w:rPr>
+        <w:drawing>
+          <wp:anchor distT="0" distB="0" distL="114300" distR="114300" simplePos="0" relativeHeight="251661312" behindDoc="1" locked="0" layoutInCell="1" allowOverlap="1" wp14:anchorId="6995A17C" wp14:editId="3C32684D">
+            <wp:simplePos x="0" y="0"/>
+            <wp:positionH relativeFrom="margin">
+              <wp:posOffset>3321685</wp:posOffset>
+            </wp:positionH>
+            <wp:positionV relativeFrom="paragraph">
+              <wp:posOffset>181610</wp:posOffset>
+            </wp:positionV>
+            <wp:extent cx="2897505" cy="2225040"/>
+            <wp:effectExtent l="0" t="0" r="0" b="3810"/>
+            <wp:wrapSquare wrapText="bothSides"/>
+            <wp:docPr id="1300310992" name="Picture 1" descr="A diagram of a diagram&#10;&#10;Description automatically generated"/>
+            <wp:cNvGraphicFramePr>
+              <a:graphicFrameLocks xmlns:a="http://schemas.openxmlformats.org/drawingml/2006/main" noChangeAspect="1"/>
+            </wp:cNvGraphicFramePr>
+            <a:graphic xmlns:a="http://schemas.openxmlformats.org/drawingml/2006/main">
+              <a:graphicData uri="http://schemas.openxmlformats.org/drawingml/2006/picture">
+                <pic:pic xmlns:pic="http://schemas.openxmlformats.org/drawingml/2006/picture">
+                  <pic:nvPicPr>
+                    <pic:cNvPr id="1300310992" name="Picture 1" descr="A diagram of a diagram&#10;&#10;Description automatically generated"/>
+                    <pic:cNvPicPr/>
+                  </pic:nvPicPr>
+                  <pic:blipFill>
+                    <a:blip r:embed="rId5">
+                      <a:extLst>
+                        <a:ext uri="{28A0092B-C50C-407E-A947-70E740481C1C}">
+                          <a14:useLocalDpi xmlns:a14="http://schemas.microsoft.com/office/drawing/2010/main" val="0"/>
+                        </a:ext>
+                      </a:extLst>
+                    </a:blip>
+                    <a:stretch>
+                      <a:fillRect/>
+                    </a:stretch>
+                  </pic:blipFill>
+                  <pic:spPr>
+                    <a:xfrm>
+                      <a:off x="0" y="0"/>
+                      <a:ext cx="2897505" cy="2225040"/>
+                    </a:xfrm>
+                    <a:prstGeom prst="rect">
+                      <a:avLst/>
+                    </a:prstGeom>
+                  </pic:spPr>
+                </pic:pic>
+              </a:graphicData>
+            </a:graphic>
+          </wp:anchor>
+        </w:drawing>
+      </w:r>
+    </w:p>
+    <w:p>
+      <w:pPr>
+        <w:pStyle w:val="ListParagraph"/>
+        <w:rPr>
+          <w:lang w:val="sk-SK"/>
+        </w:rPr>
+      </w:pPr>
+    </w:p>
+    <w:p>
+      <w:pPr>
+        <w:pStyle w:val="ListParagraph"/>
+        <w:rPr>
+          <w:lang w:val="sk-SK"/>
+        </w:rPr>
+      </w:pPr>
+    </w:p>
+    <w:p>
+      <w:pPr>
+        <w:pStyle w:val="ListParagraph"/>
+        <w:rPr>
+          <w:lang w:val="sk-SK"/>
+        </w:rPr>
+      </w:pPr>
+    </w:p>
+    <w:p>
+      <w:pPr>
+        <w:pStyle w:val="Heading4"/>
+        <w:rPr>
+          <w:lang w:val="sk-SK"/>
+        </w:rPr>
+      </w:pPr>
+      <w:r>
+        <w:rPr>
+          <w:lang w:val="sk-SK"/>
+        </w:rPr>
+        <w:t>Example Flow:</w:t>
+      </w:r>
+    </w:p>
+    <w:p>
+      <w:pPr>
+        <w:pStyle w:val="NoSpacing"/>
+        <w:rPr>
+          <w:lang w:val="sk-SK"/>
+        </w:rPr>
+      </w:pPr>
+      <w:r>
+        <w:rPr>
+          <w:lang w:val="sk-SK"/>
+        </w:rPr>
+        <w:t xml:space="preserve">    </w:t>
+      </w:r>
+      <w:r>
+        <w:rPr>
+          <w:lang w:val="sk-SK"/>
+        </w:rPr>
+        <w:t>Peer A</w:t>
+      </w:r>
+      <w:r>
+        <w:rPr>
+          <w:lang w:val="sk-SK"/>
+        </w:rPr>
+        <w:t xml:space="preserve"> sends a SYN → Server</w:t>
+      </w:r>
+    </w:p>
+    <w:p>
+      <w:pPr>
+        <w:pStyle w:val="NoSpacing"/>
+        <w:rPr>
+          <w:lang w:val="sk-SK"/>
+        </w:rPr>
+      </w:pPr>
+      <w:r>
+        <w:rPr>
+          <w:lang w:val="sk-SK"/>
+        </w:rPr>
+        <w:t xml:space="preserve">    </w:t>
+      </w:r>
+      <w:r>
+        <w:rPr>
+          <w:lang w:val="sk-SK"/>
+        </w:rPr>
+        <w:t>Peer B</w:t>
+      </w:r>
+      <w:r>
+        <w:rPr>
+          <w:lang w:val="sk-SK"/>
+        </w:rPr>
+        <w:t xml:space="preserve"> responds with SYN-ACK → Client</w:t>
+      </w:r>
+    </w:p>
+    <w:p>
+      <w:pPr>
+        <w:pStyle w:val="NoSpacing"/>
+        <w:rPr>
+          <w:lang w:val="sk-SK"/>
+        </w:rPr>
+      </w:pPr>
+      <w:r>
+        <w:rPr>
+          <w:lang w:val="sk-SK"/>
+        </w:rPr>
+        <w:t xml:space="preserve">    </w:t>
+      </w:r>
+      <w:r>
+        <w:rPr>
+          <w:lang w:val="sk-SK"/>
+        </w:rPr>
+        <w:t>Peer A</w:t>
+      </w:r>
+      <w:r>
+        <w:rPr>
+          <w:lang w:val="sk-SK"/>
+        </w:rPr>
+        <w:t xml:space="preserve"> responds with ACK → Server</w:t>
+      </w:r>
+    </w:p>
+    <w:p>
+      <w:pPr>
+        <w:pStyle w:val="NoSpacing"/>
+        <w:rPr>
+          <w:lang w:val="sk-SK"/>
+        </w:rPr>
+      </w:pPr>
+    </w:p>
+    <w:p>
+      <w:pPr>
+        <w:pStyle w:val="NoSpacing"/>
+        <w:numPr>
+          <w:ilvl w:val="0"/>
+          <w:numId w:val="2"/>
+        </w:numPr>
+      </w:pPr>
+      <w:r>
+        <w:rPr>
+          <w:lang w:val="sk-SK"/>
+        </w:rPr>
+        <w:t>Once this exchange is complete, the connection is established</w:t>
+      </w:r>
+      <w:r>
+        <w:t>.</w:t>
+      </w:r>
+    </w:p>
+    <w:p>
+      <w:pPr>
+        <w:pStyle w:val="ListParagraph"/>
+        <w:rPr>
+          <w:lang w:val="sk-SK"/>
+        </w:rPr>
+      </w:pPr>
+      <w:r>
+        <w:rPr>
+          <w:noProof/>
+        </w:rPr>
+        <mc:AlternateContent>
+          <mc:Choice Requires="wps">
+            <w:drawing>
+              <wp:anchor distT="0" distB="0" distL="114300" distR="114300" simplePos="0" relativeHeight="251663360" behindDoc="0" locked="0" layoutInCell="1" allowOverlap="1" wp14:anchorId="5A2CAD88" wp14:editId="1B46AE5E">
+                <wp:simplePos x="0" y="0"/>
+                <wp:positionH relativeFrom="column">
+                  <wp:posOffset>3344545</wp:posOffset>
+                </wp:positionH>
+                <wp:positionV relativeFrom="paragraph">
+                  <wp:posOffset>149860</wp:posOffset>
+                </wp:positionV>
+                <wp:extent cx="2897505" cy="635"/>
+                <wp:effectExtent l="0" t="0" r="0" b="0"/>
+                <wp:wrapSquare wrapText="bothSides"/>
+                <wp:docPr id="1025418025" name="Text Box 1"/>
+                <wp:cNvGraphicFramePr/>
+                <a:graphic xmlns:a="http://schemas.openxmlformats.org/drawingml/2006/main">
+                  <a:graphicData uri="http://schemas.microsoft.com/office/word/2010/wordprocessingShape">
+                    <wps:wsp>
+                      <wps:cNvSpPr txBox="1"/>
+                      <wps:spPr>
+                        <a:xfrm>
+                          <a:off x="0" y="0"/>
+                          <a:ext cx="2897505" cy="635"/>
+                        </a:xfrm>
+                        <a:prstGeom prst="rect">
+                          <a:avLst/>
+                        </a:prstGeom>
+                        <a:solidFill>
+                          <a:prstClr val="white"/>
+                        </a:solidFill>
+                        <a:ln>
+                          <a:noFill/>
+                        </a:ln>
+                      </wps:spPr>
+                      <wps:txbx>
+                        <w:txbxContent>
+                          <w:p>
+                            <w:pPr>
+                              <w:pStyle w:val="Caption"/>
+                              <w:rPr>
+                                <w:lang w:val="sk-SK"/>
+                              </w:rPr>
+                            </w:pPr>
+                            <w:r>
+                              <w:rPr>
+                                <w:lang w:val="sk-SK"/>
+                              </w:rPr>
+                              <w:fldChar w:fldCharType="begin"/>
+                            </w:r>
+                            <w:r>
+                              <w:rPr>
+                                <w:lang w:val="sk-SK"/>
+                              </w:rPr>
+                              <w:instrText xml:space="preserve"> SEQ Obrázok \* ARABIC </w:instrText>
+                            </w:r>
+                            <w:r>
+                              <w:rPr>
+                                <w:lang w:val="sk-SK"/>
+                              </w:rPr>
+                              <w:fldChar w:fldCharType="separate"/>
+                            </w:r>
+                            <w:r>
+                              <w:rPr>
+                                <w:noProof/>
+                                <w:lang w:val="sk-SK"/>
+                              </w:rPr>
+                              <w:t>1</w:t>
+                            </w:r>
+                            <w:r>
+                              <w:rPr>
+                                <w:lang w:val="sk-SK"/>
+                              </w:rPr>
+                              <w:fldChar w:fldCharType="end"/>
+                            </w:r>
+                            <w:r>
+                              <w:t xml:space="preserve"> </w:t>
+                            </w:r>
+                            <w:proofErr w:type="spellStart"/>
+                            <w:r>
+                              <w:t>generall</w:t>
+                            </w:r>
+                            <w:proofErr w:type="spellEnd"/>
+                            <w:r>
+                              <w:t xml:space="preserve"> 3-way handshake</w:t>
+                            </w:r>
+                          </w:p>
+                        </w:txbxContent>
+                      </wps:txbx>
+                      <wps:bodyPr rot="0" spcFirstLastPara="0" vertOverflow="overflow" horzOverflow="overflow" vert="horz" wrap="square" lIns="0" tIns="0" rIns="0" bIns="0" numCol="1" spcCol="0" rtlCol="0" fromWordArt="0" anchor="t" anchorCtr="0" forceAA="0" compatLnSpc="1">
+                        <a:prstTxWarp prst="textNoShape">
+                          <a:avLst/>
+                        </a:prstTxWarp>
+                        <a:spAutoFit/>
+                      </wps:bodyPr>
+                    </wps:wsp>
+                  </a:graphicData>
+                </a:graphic>
+              </wp:anchor>
+            </w:drawing>
+          </mc:Choice>
+          <mc:Fallback>
+            <w:pict>
+              <v:shapetype w14:anchorId="5A2CAD88" id="_x0000_t202" coordsize="21600,21600" o:spt="202" path="m,l,21600r21600,l21600,xe">
+                <v:stroke joinstyle="miter"/>
+                <v:path gradientshapeok="t" o:connecttype="rect"/>
+              </v:shapetype>
+              <v:shape id="Text Box 1" o:spid="_x0000_s1026" type="#_x0000_t202" style="position:absolute;left:0;text-align:left;margin-left:263.35pt;margin-top:11.8pt;width:228.15pt;height:.05pt;z-index:251663360;visibility:visible;mso-wrap-style:square;mso-wrap-distance-left:9pt;mso-wrap-distance-top:0;mso-wrap-distance-right:9pt;mso-wrap-distance-bottom:0;mso-position-horizontal:absolute;mso-position-horizontal-relative:text;mso-position-vertical:absolute;mso-position-vertical-relative:text;v-text-anchor:top" o:gfxdata="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" stroked="f">
+                <v:textbox style="mso-fit-shape-to-text:t" inset="0,0,0,0">
+                  <w:txbxContent>
+                    <w:p>
+                      <w:pPr>
+                        <w:pStyle w:val="Caption"/>
+                        <w:rPr>
+                          <w:lang w:val="sk-SK"/>
+                        </w:rPr>
+                      </w:pPr>
+                      <w:r>
+                        <w:rPr>
+                          <w:lang w:val="sk-SK"/>
+                        </w:rPr>
+                        <w:fldChar w:fldCharType="begin"/>
+                      </w:r>
+                      <w:r>
+                        <w:rPr>
+                          <w:lang w:val="sk-SK"/>
+                        </w:rPr>
+                        <w:instrText xml:space="preserve"> SEQ Obrázok \* ARABIC </w:instrText>
+                      </w:r>
+                      <w:r>
+                        <w:rPr>
+                          <w:lang w:val="sk-SK"/>
+                        </w:rPr>
+                        <w:fldChar w:fldCharType="separate"/>
+                      </w:r>
+                      <w:r>
+                        <w:rPr>
+                          <w:noProof/>
+                          <w:lang w:val="sk-SK"/>
+                        </w:rPr>
+                        <w:t>1</w:t>
+                      </w:r>
+                      <w:r>
+                        <w:rPr>
+                          <w:lang w:val="sk-SK"/>
+                        </w:rPr>
+                        <w:fldChar w:fldCharType="end"/>
+                      </w:r>
+                      <w:r>
+                        <w:t xml:space="preserve"> </w:t>
+                      </w:r>
+                      <w:proofErr w:type="spellStart"/>
+                      <w:r>
+                        <w:t>generall</w:t>
+                      </w:r>
+                      <w:proofErr w:type="spellEnd"/>
+                      <w:r>
+                        <w:t xml:space="preserve"> 3-way handshake</w:t>
+                      </w:r>
+                    </w:p>
+                  </w:txbxContent>
+                </v:textbox>
+                <w10:wrap type="square"/>
+              </v:shape>
+            </w:pict>
+          </mc:Fallback>
+        </mc:AlternateContent>
+      </w:r>
+    </w:p>
+    <w:p>
+      <w:pPr>
+        <w:pStyle w:val="ListParagraph"/>
+        <w:rPr>
+          <w:lang w:val="sk-SK"/>
+        </w:rPr>
+      </w:pPr>
+    </w:p>
+    <w:p>
+      <w:pPr>
+        <w:pStyle w:val="ListParagraph"/>
+        <w:rPr>
+          <w:lang w:val="sk-SK"/>
+        </w:rPr>
+      </w:pPr>
+    </w:p>
+    <w:p>
+      <w:pPr>
+        <w:pStyle w:val="ListParagraph"/>
+        <w:rPr>
+          <w:lang w:val="sk-SK"/>
+        </w:rPr>
+      </w:pPr>
+    </w:p>
+    <w:p>
+      <w:pPr>
+        <w:pStyle w:val="ListParagraph"/>
+        <w:rPr>
+          <w:lang w:val="sk-SK"/>
+        </w:rPr>
+      </w:pPr>
+    </w:p>
+    <w:p>
+      <w:pPr>
+        <w:pStyle w:val="ListParagraph"/>
+        <w:rPr>
+          <w:lang w:val="sk-SK"/>
+        </w:rPr>
+      </w:pPr>
+    </w:p>
+    <w:p>
+      <w:pPr>
+        <w:pStyle w:val="ListParagraph"/>
+        <w:rPr>
+          <w:lang w:val="sk-SK"/>
+        </w:rPr>
+      </w:pPr>
+    </w:p>
+    <w:p>
+      <w:pPr>
+        <w:pStyle w:val="ListParagraph"/>
+        <w:rPr>
+          <w:lang w:val="sk-SK"/>
+        </w:rPr>
+      </w:pPr>
+    </w:p>
+    <w:p>
+      <w:pPr>
+        <w:pStyle w:val="Heading3"/>
+        <w:rPr>
+          <w:lang w:val="sk-SK"/>
+        </w:rPr>
+      </w:pPr>
+      <w:r>
+        <w:rPr>
+          <w:lang w:val="sk-SK"/>
+        </w:rPr>
+        <w:t>Stop-and-Wait ARQ:</w:t>
+      </w:r>
+    </w:p>
+    <w:p>
+      <w:pPr>
+        <w:pStyle w:val="NoSpacing"/>
+        <w:rPr>
+          <w:lang w:val="sk-SK"/>
+        </w:rPr>
+      </w:pPr>
+      <w:r>
+        <w:rPr>
+          <w:lang w:val="sk-SK"/>
+        </w:rPr>
+        <w:t>Odosielateľ pošle jeden fragment a čaká (Wait) na odpoveď, kým neobdrží ACK alebo NACK.</w:t>
+      </w:r>
+    </w:p>
+    <w:p>
+      <w:pPr>
+        <w:pStyle w:val="NoSpacing"/>
+        <w:rPr>
+          <w:lang w:val="sk-SK"/>
+        </w:rPr>
+      </w:pPr>
+      <w:r>
+        <w:rPr>
+          <w:lang w:val="sk-SK"/>
+        </w:rPr>
+        <w:t>Len čo je odpoveď prijatá, odosielateľ môže pokračovať (Stop) s ďalším fragmentom.</w:t>
+      </w:r>
+    </w:p>
+    <w:p>
+      <w:pPr>
+        <w:pStyle w:val="NoSpacing"/>
+        <w:rPr>
+          <w:lang w:val="sk-SK"/>
+        </w:rPr>
+      </w:pPr>
+      <w:r>
+        <w:rPr>
+          <w:noProof/>
+        </w:rPr>
+        <w:lastRenderedPageBreak/>
+        <mc:AlternateContent>
+          <mc:Choice Requires="wps">
+            <w:drawing>
+              <wp:anchor distT="0" distB="0" distL="114300" distR="114300" simplePos="0" relativeHeight="251660288" behindDoc="1" locked="0" layoutInCell="1" allowOverlap="1" wp14:anchorId="6AD654D3" wp14:editId="4CAF7CC0">
+                <wp:simplePos x="0" y="0"/>
+                <wp:positionH relativeFrom="column">
+                  <wp:posOffset>3471545</wp:posOffset>
+                </wp:positionH>
+                <wp:positionV relativeFrom="paragraph">
+                  <wp:posOffset>4203065</wp:posOffset>
+                </wp:positionV>
+                <wp:extent cx="2579370" cy="635"/>
+                <wp:effectExtent l="0" t="0" r="0" b="0"/>
+                <wp:wrapTight wrapText="bothSides">
+                  <wp:wrapPolygon edited="0">
+                    <wp:start x="0" y="0"/>
+                    <wp:lineTo x="0" y="21600"/>
+                    <wp:lineTo x="21600" y="21600"/>
+                    <wp:lineTo x="21600" y="0"/>
+                  </wp:wrapPolygon>
+                </wp:wrapTight>
+                <wp:docPr id="702502025" name="Text Box 1"/>
+                <wp:cNvGraphicFramePr/>
+                <a:graphic xmlns:a="http://schemas.openxmlformats.org/drawingml/2006/main">
+                  <a:graphicData uri="http://schemas.microsoft.com/office/word/2010/wordprocessingShape">
+                    <wps:wsp>
+                      <wps:cNvSpPr txBox="1"/>
+                      <wps:spPr>
+                        <a:xfrm>
+                          <a:off x="0" y="0"/>
+                          <a:ext cx="2579370" cy="635"/>
+                        </a:xfrm>
+                        <a:prstGeom prst="rect">
+                          <a:avLst/>
+                        </a:prstGeom>
+                        <a:solidFill>
+                          <a:prstClr val="white"/>
+                        </a:solidFill>
+                        <a:ln>
+                          <a:noFill/>
+                        </a:ln>
+                      </wps:spPr>
+                      <wps:txbx>
+                        <w:txbxContent>
+                          <w:p>
+                            <w:pPr>
+                              <w:pStyle w:val="Caption"/>
+                              <w:rPr>
+                                <w:lang w:val="sk-SK"/>
+                              </w:rPr>
+                            </w:pPr>
+                            <w:r>
+                              <w:rPr>
+                                <w:lang w:val="sk-SK"/>
+                              </w:rPr>
+                              <w:fldChar w:fldCharType="begin"/>
+                            </w:r>
+                            <w:r>
+                              <w:rPr>
+                                <w:lang w:val="sk-SK"/>
+                              </w:rPr>
+                              <w:instrText xml:space="preserve"> SEQ Obrázok \* ARABIC </w:instrText>
+                            </w:r>
+                            <w:r>
+                              <w:rPr>
+                                <w:lang w:val="sk-SK"/>
+                              </w:rPr>
+                              <w:fldChar w:fldCharType="separate"/>
+                            </w:r>
+                            <w:r>
+                              <w:rPr>
+                                <w:noProof/>
+                                <w:lang w:val="sk-SK"/>
+                              </w:rPr>
+                              <w:t>2</w:t>
+                            </w:r>
+                            <w:r>
+                              <w:rPr>
+                                <w:lang w:val="sk-SK"/>
+                              </w:rPr>
+                              <w:fldChar w:fldCharType="end"/>
+                            </w:r>
+                            <w:r>
+                              <w:t xml:space="preserve"> general Stop-and-Wait ARQ</w:t>
+                            </w:r>
+                          </w:p>
+                        </w:txbxContent>
+                      </wps:txbx>
+                      <wps:bodyPr rot="0" spcFirstLastPara="0" vertOverflow="overflow" horzOverflow="overflow" vert="horz" wrap="square" lIns="0" tIns="0" rIns="0" bIns="0" numCol="1" spcCol="0" rtlCol="0" fromWordArt="0" anchor="t" anchorCtr="0" forceAA="0" compatLnSpc="1">
+                        <a:prstTxWarp prst="textNoShape">
+                          <a:avLst/>
+                        </a:prstTxWarp>
+                        <a:spAutoFit/>
+                      </wps:bodyPr>
+                    </wps:wsp>
+                  </a:graphicData>
+                </a:graphic>
+              </wp:anchor>
+            </w:drawing>
+          </mc:Choice>
+          <mc:Fallback>
+            <w:pict>
+              <v:shape w14:anchorId="6AD654D3" id="_x0000_s1027" type="#_x0000_t202" style="position:absolute;margin-left:273.35pt;margin-top:330.95pt;width:203.1pt;height:.05pt;z-index:-251656192;visibility:visible;mso-wrap-style:square;mso-wrap-distance-left:9pt;mso-wrap-distance-top:0;mso-wrap-distance-right:9pt;mso-wrap-distance-bottom:0;mso-position-horizontal:absolute;mso-position-horizontal-relative:text;mso-position-vertical:absolute;mso-position-vertical-relative:text;v-text-anchor:top" o:gfxdata="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" stroked="f">
+                <v:textbox style="mso-fit-shape-to-text:t" inset="0,0,0,0">
+                  <w:txbxContent>
+                    <w:p>
+                      <w:pPr>
+                        <w:pStyle w:val="Caption"/>
+                        <w:rPr>
+                          <w:lang w:val="sk-SK"/>
+                        </w:rPr>
+                      </w:pPr>
+                      <w:r>
+                        <w:rPr>
+                          <w:lang w:val="sk-SK"/>
+                        </w:rPr>
+                        <w:fldChar w:fldCharType="begin"/>
+                      </w:r>
+                      <w:r>
+                        <w:rPr>
+                          <w:lang w:val="sk-SK"/>
+                        </w:rPr>
+                        <w:instrText xml:space="preserve"> SEQ Obrázok \* ARABIC </w:instrText>
+                      </w:r>
+                      <w:r>
+                        <w:rPr>
+                          <w:lang w:val="sk-SK"/>
+                        </w:rPr>
+                        <w:fldChar w:fldCharType="separate"/>
+                      </w:r>
+                      <w:r>
+                        <w:rPr>
+                          <w:noProof/>
+                          <w:lang w:val="sk-SK"/>
+                        </w:rPr>
+                        <w:t>2</w:t>
+                      </w:r>
+                      <w:r>
+                        <w:rPr>
+                          <w:lang w:val="sk-SK"/>
+                        </w:rPr>
+                        <w:fldChar w:fldCharType="end"/>
+                      </w:r>
+                      <w:r>
+                        <w:t xml:space="preserve"> general Stop-and-Wait ARQ</w:t>
+                      </w:r>
+                    </w:p>
+                  </w:txbxContent>
+                </v:textbox>
+                <w10:wrap type="tight"/>
+              </v:shape>
+            </w:pict>
+          </mc:Fallback>
+        </mc:AlternateContent>
+      </w:r>
+      <w:r>
+        <w:rPr>
+          <w:lang w:val="sk-SK"/>
+        </w:rPr>
+        <w:drawing>
+          <wp:anchor distT="0" distB="0" distL="114300" distR="114300" simplePos="0" relativeHeight="251658240" behindDoc="1" locked="0" layoutInCell="1" allowOverlap="1" wp14:anchorId="517BBCC0" wp14:editId="7B61D598">
+            <wp:simplePos x="0" y="0"/>
+            <wp:positionH relativeFrom="column">
+              <wp:posOffset>3471545</wp:posOffset>
+            </wp:positionH>
+            <wp:positionV relativeFrom="paragraph">
+              <wp:posOffset>241935</wp:posOffset>
+            </wp:positionV>
+            <wp:extent cx="2579699" cy="3903980"/>
+            <wp:effectExtent l="0" t="0" r="0" b="1270"/>
+            <wp:wrapTight wrapText="bothSides">
+              <wp:wrapPolygon edited="0">
+                <wp:start x="0" y="0"/>
+                <wp:lineTo x="0" y="21502"/>
+                <wp:lineTo x="21377" y="21502"/>
+                <wp:lineTo x="21377" y="0"/>
+                <wp:lineTo x="0" y="0"/>
+              </wp:wrapPolygon>
+            </wp:wrapTight>
+            <wp:docPr id="862683060" name="Picture 1" descr="A screenshot of a computer&#10;&#10;Description automatically generated"/>
+            <wp:cNvGraphicFramePr>
+              <a:graphicFrameLocks xmlns:a="http://schemas.openxmlformats.org/drawingml/2006/main" noChangeAspect="1"/>
+            </wp:cNvGraphicFramePr>
+            <a:graphic xmlns:a="http://schemas.openxmlformats.org/drawingml/2006/main">
+              <a:graphicData uri="http://schemas.openxmlformats.org/drawingml/2006/picture">
+                <pic:pic xmlns:pic="http://schemas.openxmlformats.org/drawingml/2006/picture">
+                  <pic:nvPicPr>
+                    <pic:cNvPr id="862683060" name="Picture 1" descr="A screenshot of a computer&#10;&#10;Description automatically generated"/>
+                    <pic:cNvPicPr/>
+                  </pic:nvPicPr>
+                  <pic:blipFill>
+                    <a:blip r:embed="rId6">
+                      <a:extLst>
+                        <a:ext uri="{28A0092B-C50C-407E-A947-70E740481C1C}">
+                          <a14:useLocalDpi xmlns:a14="http://schemas.microsoft.com/office/drawing/2010/main" val="0"/>
+                        </a:ext>
+                      </a:extLst>
+                    </a:blip>
+                    <a:stretch>
+                      <a:fillRect/>
+                    </a:stretch>
+                  </pic:blipFill>
+                  <pic:spPr>
+                    <a:xfrm>
+                      <a:off x="0" y="0"/>
+                      <a:ext cx="2579699" cy="3903980"/>
+                    </a:xfrm>
+                    <a:prstGeom prst="rect">
+                      <a:avLst/>
+                    </a:prstGeom>
+                  </pic:spPr>
+                </pic:pic>
+              </a:graphicData>
+            </a:graphic>
+          </wp:anchor>
+        </w:drawing>
+      </w:r>
+      <w:r>
+        <w:rPr>
+          <w:lang w:val="sk-SK"/>
+        </w:rPr>
+        <w:br/>
+      </w:r>
+      <w:r>
+        <w:rPr>
+          <w:b/>
+          <w:bCs/>
+          <w:lang w:val="sk-SK"/>
+        </w:rPr>
+        <w:t>ACK</w:t>
+      </w:r>
+      <w:r>
+        <w:rPr>
+          <w:lang w:val="sk-SK"/>
+        </w:rPr>
+        <w:t>: Ak bol fragment prijatý správne (napr. prešiel kontrolou CRC), príjemca odošle ACK a odosielateľ môže pokračovať s odoslaním ďalšieho fragmentu.</w:t>
+      </w:r>
+    </w:p>
+    <w:p>
+      <w:pPr>
+        <w:pStyle w:val="NoSpacing"/>
+        <w:rPr>
+          <w:b/>
+          <w:bCs/>
+          <w:lang w:val="sk-SK"/>
+        </w:rPr>
+      </w:pPr>
+    </w:p>
+    <w:p>
+      <w:pPr>
+        <w:pStyle w:val="NoSpacing"/>
+        <w:rPr>
+          <w:lang w:val="sk-SK"/>
+        </w:rPr>
+      </w:pPr>
+      <w:r>
+        <w:rPr>
+          <w:b/>
+          <w:bCs/>
+          <w:lang w:val="sk-SK"/>
+        </w:rPr>
+        <w:t>NACK</w:t>
+      </w:r>
+      <w:r>
+        <w:rPr>
+          <w:lang w:val="sk-SK"/>
+        </w:rPr>
+        <w:t>: Ak fragment neprešiel CRC kontrolou alebo bol inak poškodený, príjemca pošle NACK a odosielateľ znovu odošle ten istý fragment.</w:t>
+      </w:r>
+    </w:p>
+    <w:p>
+      <w:pPr>
+        <w:pStyle w:val="NoSpacing"/>
+        <w:rPr>
+          <w:b/>
+          <w:bCs/>
+          <w:lang w:val="sk-SK"/>
+        </w:rPr>
+      </w:pPr>
+    </w:p>
+    <w:p>
+      <w:pPr>
+        <w:pStyle w:val="NoSpacing"/>
+        <w:rPr>
+          <w:i/>
+          <w:iCs/>
+          <w:sz w:val="22"/>
+          <w:szCs w:val="22"/>
+          <w:lang w:val="sk-SK"/>
+        </w:rPr>
+      </w:pPr>
+      <w:r>
+        <w:rPr>
+          <w:b/>
+          <w:bCs/>
+          <w:i/>
+          <w:iCs/>
+          <w:sz w:val="22"/>
+          <w:szCs w:val="22"/>
+          <w:lang w:val="sk-SK"/>
+        </w:rPr>
+        <w:t>Timeout</w:t>
+      </w:r>
+      <w:r>
+        <w:rPr>
+          <w:i/>
+          <w:iCs/>
+          <w:sz w:val="22"/>
+          <w:szCs w:val="22"/>
+          <w:lang w:val="sk-SK"/>
+        </w:rPr>
+        <w:t>: Ak príjemca fragment vôbec nedostane (napr. kvôli strate packetu), odosielateľ nedostane žiadnu odpoveď a po uplynutí časového limitu odosielateľ znova odošle ten istý fragment.</w:t>
+      </w:r>
+    </w:p>
+    <w:p>
+      <w:pPr>
+        <w:pStyle w:val="NoSpacing"/>
+        <w:rPr>
+          <w:lang w:val="sk-SK"/>
+        </w:rPr>
+      </w:pPr>
+    </w:p>
+    <w:p>
+      <w:pPr>
+        <w:pStyle w:val="NoSpacing"/>
+        <w:rPr>
+          <w:lang w:val="sk-SK"/>
+        </w:rPr>
+      </w:pPr>
+    </w:p>
+    <w:p>
+      <w:pPr>
+        <w:pStyle w:val="NoSpacing"/>
+        <w:rPr>
+          <w:lang w:val="sk-SK"/>
+        </w:rPr>
+      </w:pPr>
+    </w:p>
+    <w:p>
+      <w:pPr>
+        <w:pStyle w:val="NoSpacing"/>
+        <w:rPr>
+          <w:lang w:val="sk-SK"/>
+        </w:rPr>
+      </w:pPr>
+    </w:p>
+    <w:p>
+      <w:pPr>
+        <w:pStyle w:val="NoSpacing"/>
+        <w:rPr>
+          <w:lang w:val="sk-SK"/>
+        </w:rPr>
+      </w:pPr>
+    </w:p>
+    <w:p>
+      <w:pPr>
+        <w:pStyle w:val="NoSpacing"/>
+        <w:rPr>
+          <w:lang w:val="sk-SK"/>
+        </w:rPr>
+      </w:pPr>
+    </w:p>
+    <w:p>
+      <w:pPr>
+        <w:pStyle w:val="NoSpacing"/>
+        <w:rPr>
+          <w:lang w:val="sk-SK"/>
+        </w:rPr>
+      </w:pPr>
+    </w:p>
+    <w:p>
+      <w:pPr>
+        <w:pStyle w:val="NoSpacing"/>
+        <w:rPr>
+          <w:lang w:val="sk-SK"/>
+        </w:rPr>
+      </w:pPr>
+    </w:p>
+    <w:p>
+      <w:pPr>
+        <w:pStyle w:val="NoSpacing"/>
+        <w:rPr>
+          <w:lang w:val="sk-SK"/>
+        </w:rPr>
+      </w:pPr>
+    </w:p>
+    <w:p>
+      <w:pPr>
+        <w:pStyle w:val="NoSpacing"/>
+        <w:rPr>
+          <w:lang w:val="sk-SK"/>
+        </w:rPr>
+      </w:pPr>
+    </w:p>
+    <w:p>
+      <w:pPr>
+        <w:pStyle w:val="NoSpacing"/>
+        <w:rPr>
+          <w:lang w:val="sk-SK"/>
+        </w:rPr>
+      </w:pPr>
+    </w:p>
+    <w:p>
+      <w:pPr>
+        <w:pStyle w:val="Heading3"/>
+        <w:rPr>
+          <w:lang w:val="sk-SK"/>
+        </w:rPr>
+      </w:pPr>
+      <w:r>
+        <w:rPr>
+          <w:lang w:val="sk-SK"/>
+        </w:rPr>
+        <w:t>CRC for data integrity</w:t>
+      </w:r>
+    </w:p>
+    <w:p>
+      <w:pPr>
+        <w:pStyle w:val="NoSpacing"/>
+        <w:rPr>
+          <w:lang w:val="sk-SK"/>
+        </w:rPr>
+      </w:pPr>
+      <w:r>
+        <w:rPr>
+          <w:lang w:val="sk-SK"/>
+        </w:rPr>
+        <w:t>We are using CRC for calculating whether our packets were damaged somehow or they came in pristine condition</w:t>
+      </w:r>
+      <w:r>
+        <w:rPr>
+          <w:lang w:val="sk-SK"/>
+        </w:rPr>
+        <w:t xml:space="preserve">. We will be using CRC32 </w:t>
+      </w:r>
+      <w:r>
+        <w:rPr>
+          <w:lang w:val="sk-SK"/>
+        </w:rPr>
+        <w:t>from the</w:t>
+      </w:r>
+      <w:r>
+        <w:rPr>
+          <w:lang w:val="sk-SK"/>
+        </w:rPr>
+        <w:t xml:space="preserve"> standard</w:t>
+      </w:r>
+      <w:r>
+        <w:rPr>
+          <w:lang w:val="sk-SK"/>
+        </w:rPr>
+        <w:t xml:space="preserve"> zlib library.</w:t>
+      </w:r>
+    </w:p>
+    <w:p>
+      <w:pPr>
+        <w:pStyle w:val="NoSpacing"/>
+        <w:rPr>
+          <w:lang w:val="sk-SK"/>
+        </w:rPr>
+      </w:pPr>
+      <w:r>
+        <w:rPr>
+          <w:lang w:val="sk-SK"/>
+        </w:rPr>
+        <w:t>Here are the steps of CRC verification</w:t>
+      </w:r>
+    </w:p>
+    <w:p>
+      <w:pPr>
+        <w:pStyle w:val="NoSpacing"/>
+        <w:numPr>
+          <w:ilvl w:val="0"/>
+          <w:numId w:val="3"/>
+        </w:numPr>
+        <w:rPr>
+          <w:lang w:val="sk-SK"/>
+        </w:rPr>
+      </w:pPr>
+      <w:r>
+        <w:rPr>
+          <w:lang w:val="sk-SK"/>
+        </w:rPr>
+        <w:t>When sending a message, a CRC value is calculated based on the message data.</w:t>
+      </w:r>
+    </w:p>
+    <w:p>
+      <w:pPr>
+        <w:pStyle w:val="NoSpacing"/>
+        <w:numPr>
+          <w:ilvl w:val="0"/>
+          <w:numId w:val="3"/>
+        </w:numPr>
+        <w:rPr>
+          <w:lang w:val="sk-SK"/>
+        </w:rPr>
+      </w:pPr>
+      <w:r>
+        <w:rPr>
+          <w:lang w:val="sk-SK"/>
+        </w:rPr>
+        <w:t>This CRC is appended to the message header in the designated CRC field.</w:t>
+      </w:r>
+    </w:p>
+    <w:p>
+      <w:pPr>
+        <w:pStyle w:val="NoSpacing"/>
+        <w:numPr>
+          <w:ilvl w:val="0"/>
+          <w:numId w:val="3"/>
+        </w:numPr>
+        <w:rPr>
+          <w:lang w:val="sk-SK"/>
+        </w:rPr>
+      </w:pPr>
+      <w:r>
+        <w:rPr>
+          <w:lang w:val="sk-SK"/>
+        </w:rPr>
+        <w:t>Upon receiving the message, the recipient recalculates the CRC using the same algorithm and compares it with the CRC value in the header.</w:t>
+      </w:r>
+    </w:p>
+    <w:p>
+      <w:pPr>
+        <w:pStyle w:val="NoSpacing"/>
+        <w:numPr>
+          <w:ilvl w:val="0"/>
+          <w:numId w:val="3"/>
+        </w:numPr>
+        <w:rPr>
+          <w:lang w:val="sk-SK"/>
+        </w:rPr>
+      </w:pPr>
+    </w:p>
+    <w:p>
+      <w:pPr>
+        <w:pStyle w:val="NoSpacing"/>
+        <w:numPr>
+          <w:ilvl w:val="1"/>
+          <w:numId w:val="2"/>
+        </w:numPr>
+        <w:rPr>
+          <w:lang w:val="sk-SK"/>
+        </w:rPr>
+      </w:pPr>
+      <w:r>
+        <w:rPr>
+          <w:lang w:val="sk-SK"/>
+        </w:rPr>
+        <w:t>If the two values match, the message is considered intact.</w:t>
+      </w:r>
+    </w:p>
+    <w:p>
+      <w:pPr>
+        <w:pStyle w:val="NoSpacing"/>
+        <w:numPr>
+          <w:ilvl w:val="1"/>
+          <w:numId w:val="2"/>
+        </w:numPr>
+        <w:rPr>
+          <w:lang w:val="sk-SK"/>
+        </w:rPr>
+      </w:pPr>
+      <w:r>
+        <w:rPr>
+          <w:lang w:val="sk-SK"/>
+        </w:rPr>
+        <w:t xml:space="preserve">If they differ, the message is flagged as corrupted and </w:t>
+      </w:r>
+      <w:r>
+        <w:rPr>
+          <w:lang w:val="sk-SK"/>
+        </w:rPr>
+        <w:t>will</w:t>
+      </w:r>
+      <w:r>
+        <w:rPr>
+          <w:lang w:val="sk-SK"/>
+        </w:rPr>
+        <w:t xml:space="preserve"> be retransmitted using the ARQ </w:t>
+      </w:r>
+      <w:r>
+        <w:rPr>
+          <w:lang w:val="sk-SK"/>
+        </w:rPr>
+        <w:t xml:space="preserve">stop-and-wait </w:t>
+      </w:r>
+      <w:r>
+        <w:rPr>
+          <w:lang w:val="sk-SK"/>
+        </w:rPr>
+        <w:t>mechanism.</w:t>
+      </w:r>
+    </w:p>
+    <w:p>
+      <w:pPr>
+        <w:pStyle w:val="NoSpacing"/>
+        <w:rPr>
+          <w:lang w:val="sk-SK"/>
+        </w:rPr>
+      </w:pPr>
+    </w:p>
+    <w:p>
+      <w:pPr>
+        <w:pStyle w:val="Heading3"/>
+        <w:rPr>
+          <w:lang w:val="sk-SK"/>
+        </w:rPr>
+      </w:pPr>
+      <w:r>
+        <w:rPr>
+          <w:lang w:val="sk-SK"/>
+        </w:rPr>
+        <w:t>Fragmentation</w:t>
+      </w:r>
+    </w:p>
+    <w:p>
+      <w:pPr>
+        <w:rPr>
+          <w:lang w:val="sk-SK"/>
+        </w:rPr>
+      </w:pPr>
+    </w:p>
+    <w:p>
+      <w:pPr>
+        <w:pStyle w:val="Heading3"/>
+        <w:rPr>
+          <w:lang w:val="sk-SK"/>
+        </w:rPr>
+      </w:pPr>
+      <w:r>
+        <w:rPr>
+          <w:lang w:val="sk-SK"/>
+        </w:rPr>
+        <w:lastRenderedPageBreak/>
+        <w:t>Packet structure and assembly</w:t>
+      </w:r>
+    </w:p>
+    <w:p>
+      <w:pPr>
+        <w:rPr>
+          <w:lang w:val="sk-SK"/>
+        </w:rPr>
+      </w:pPr>
+      <w:r>
+        <w:rPr>
+          <w:lang w:val="sk-SK"/>
+        </w:rPr>
+        <w:drawing>
+          <wp:anchor distT="0" distB="0" distL="114300" distR="114300" simplePos="0" relativeHeight="251664384" behindDoc="0" locked="0" layoutInCell="1" allowOverlap="1" wp14:anchorId="55842F8D" wp14:editId="4DF6598B">
+            <wp:simplePos x="0" y="0"/>
+            <wp:positionH relativeFrom="column">
+              <wp:posOffset>0</wp:posOffset>
+            </wp:positionH>
+            <wp:positionV relativeFrom="paragraph">
+              <wp:posOffset>3810</wp:posOffset>
+            </wp:positionV>
+            <wp:extent cx="5638800" cy="3664033"/>
+            <wp:effectExtent l="0" t="0" r="0" b="0"/>
+            <wp:wrapSquare wrapText="bothSides"/>
+            <wp:docPr id="1662754699" name="Picture 1" descr="A computer screen shot of a computer code"/>
+            <wp:cNvGraphicFramePr>
+              <a:graphicFrameLocks xmlns:a="http://schemas.openxmlformats.org/drawingml/2006/main" noChangeAspect="1"/>
+            </wp:cNvGraphicFramePr>
+            <a:graphic xmlns:a="http://schemas.openxmlformats.org/drawingml/2006/main">
+              <a:graphicData uri="http://schemas.openxmlformats.org/drawingml/2006/picture">
+                <pic:pic xmlns:pic="http://schemas.openxmlformats.org/drawingml/2006/picture">
+                  <pic:nvPicPr>
+                    <pic:cNvPr id="1662754699" name="Picture 1" descr="A computer screen shot of a computer code"/>
+                    <pic:cNvPicPr/>
+                  </pic:nvPicPr>
+                  <pic:blipFill>
+                    <a:blip r:embed="rId7">
+                      <a:extLst>
+                        <a:ext uri="{28A0092B-C50C-407E-A947-70E740481C1C}">
+                          <a14:useLocalDpi xmlns:a14="http://schemas.microsoft.com/office/drawing/2010/main" val="0"/>
+                        </a:ext>
+                      </a:extLst>
+                    </a:blip>
+                    <a:stretch>
+                      <a:fillRect/>
+                    </a:stretch>
+                  </pic:blipFill>
+                  <pic:spPr>
+                    <a:xfrm>
+                      <a:off x="0" y="0"/>
+                      <a:ext cx="5638800" cy="3664033"/>
+                    </a:xfrm>
+                    <a:prstGeom prst="rect">
+                      <a:avLst/>
+                    </a:prstGeom>
+                  </pic:spPr>
+                </pic:pic>
+              </a:graphicData>
+            </a:graphic>
+          </wp:anchor>
+        </w:drawing>
+      </w:r>
+    </w:p>
+    <w:p>
+      <w:pPr>
+        <w:rPr>
+          <w:lang w:val="sk-SK"/>
+        </w:rPr>
+      </w:pPr>
+    </w:p>
+    <w:p>
+      <w:pPr>
+        <w:rPr>
+          <w:lang w:val="sk-SK"/>
+        </w:rPr>
+      </w:pPr>
+    </w:p>
+    <w:p>
+      <w:pPr>
+        <w:rPr>
+          <w:lang w:val="sk-SK"/>
+        </w:rPr>
+      </w:pPr>
+    </w:p>
+    <w:p>
+      <w:pPr>
+        <w:rPr>
+          <w:lang w:val="sk-SK"/>
+        </w:rPr>
+      </w:pPr>
+    </w:p>
+    <w:p>
+      <w:pPr>
+        <w:rPr>
+          <w:lang w:val="sk-SK"/>
+        </w:rPr>
+      </w:pPr>
+    </w:p>
+    <w:p>
+      <w:pPr>
+        <w:rPr>
+          <w:lang w:val="sk-SK"/>
+        </w:rPr>
+      </w:pPr>
+    </w:p>
+    <w:p>
+      <w:pPr>
+        <w:rPr>
+          <w:lang w:val="sk-SK"/>
+        </w:rPr>
+      </w:pPr>
+    </w:p>
+    <w:p>
+      <w:pPr>
+        <w:rPr>
+          <w:lang w:val="sk-SK"/>
+        </w:rPr>
+      </w:pPr>
+    </w:p>
+    <w:p>
+      <w:pPr>
+        <w:rPr>
+          <w:lang w:val="sk-SK"/>
+        </w:rPr>
+      </w:pPr>
+    </w:p>
+    <w:p>
+      <w:pPr>
+        <w:rPr>
+          <w:lang w:val="sk-SK"/>
+        </w:rPr>
+      </w:pPr>
+    </w:p>
+    <w:p>
+      <w:pPr>
+        <w:rPr>
+          <w:lang w:val="sk-SK"/>
+        </w:rPr>
+      </w:pPr>
+    </w:p>
+    <w:p>
+      <w:pPr>
+        <w:rPr>
+          <w:lang w:val="sk-SK"/>
+        </w:rPr>
+      </w:pPr>
+    </w:p>
+    <w:p>
+      <w:pPr>
+        <w:rPr>
+          <w:lang w:val="sk-SK"/>
+        </w:rPr>
+      </w:pPr>
+    </w:p>
+    <w:p>
+      <w:pPr>
+        <w:pStyle w:val="Heading3"/>
+      </w:pPr>
+      <w:r>
+        <w:lastRenderedPageBreak/>
+        <w:t>Sources</w:t>
+      </w:r>
+    </w:p>
+    <w:p>
+      <w:hyperlink r:id="rId8" w:history="1">
+        <w:r>
+          <w:rPr>
+            <w:rStyle w:val="Hyperlink"/>
+          </w:rPr>
+          <w:t>https://www.geeksforgeeks.org/</w:t>
+        </w:r>
+      </w:hyperlink>
+    </w:p>
+    <w:p>
+      <w:hyperlink r:id="rId9" w:history="1">
+        <w:r>
+          <w:rPr>
+            <w:rStyle w:val="Hyperlink"/>
+          </w:rPr>
+          <w:t>https://datatracker.ietf.org/doc/html/rfc768</w:t>
+        </w:r>
+      </w:hyperlink>
+    </w:p>
+    <w:p/>
     <w:sectPr>
       <w:pgSz w:w="11906" w:h="16838"/>
       <w:pgMar w:top="1440" w:right="1440" w:bottom="1440" w:left="1440" w:header="708" w:footer="708" w:gutter="0"/>
@@ -565,6 +2157,96 @@
     </w:lvl>
   </w:abstractNum>
   <w:abstractNum w:abstractNumId="1" w15:restartNumberingAfterBreak="0">
+    <w:nsid w:val="4BE37C68"/>
+    <w:multiLevelType w:val="hybridMultilevel"/>
+    <w:tmpl w:val="FA66A9A4"/>
+    <w:lvl w:ilvl="0" w:tplc="CE1C98BC">
+      <w:start w:val="1"/>
+      <w:numFmt w:val="decimal"/>
+      <w:lvlText w:val="%1."/>
+      <w:lvlJc w:val="left"/>
+      <w:pPr>
+        <w:ind w:left="1080" w:hanging="360"/>
+      </w:pPr>
+      <w:rPr>
+        <w:rFonts w:hint="default"/>
+        <w:b/>
+      </w:rPr>
+    </w:lvl>
+    <w:lvl w:ilvl="1" w:tplc="08090019" w:tentative="1">
+      <w:start w:val="1"/>
+      <w:numFmt w:val="lowerLetter"/>
+      <w:lvlText w:val="%2."/>
+      <w:lvlJc w:val="left"/>
+      <w:pPr>
+        <w:ind w:left="1800" w:hanging="360"/>
+      </w:pPr>
+    </w:lvl>
+    <w:lvl w:ilvl="2" w:tplc="0809001B" w:tentative="1">
+      <w:start w:val="1"/>
+      <w:numFmt w:val="lowerRoman"/>
+      <w:lvlText w:val="%3."/>
+      <w:lvlJc w:val="right"/>
+      <w:pPr>
+        <w:ind w:left="2520" w:hanging="180"/>
+      </w:pPr>
+    </w:lvl>
+    <w:lvl w:ilvl="3" w:tplc="0809000F" w:tentative="1">
+      <w:start w:val="1"/>
+      <w:numFmt w:val="decimal"/>
+      <w:lvlText w:val="%4."/>
+      <w:lvlJc w:val="left"/>
+      <w:pPr>
+        <w:ind w:left="3240" w:hanging="360"/>
+      </w:pPr>
+    </w:lvl>
+    <w:lvl w:ilvl="4" w:tplc="08090019" w:tentative="1">
+      <w:start w:val="1"/>
+      <w:numFmt w:val="lowerLetter"/>
+      <w:lvlText w:val="%5."/>
+      <w:lvlJc w:val="left"/>
+      <w:pPr>
+        <w:ind w:left="3960" w:hanging="360"/>
+      </w:pPr>
+    </w:lvl>
+    <w:lvl w:ilvl="5" w:tplc="0809001B" w:tentative="1">
+      <w:start w:val="1"/>
+      <w:numFmt w:val="lowerRoman"/>
+      <w:lvlText w:val="%6."/>
+      <w:lvlJc w:val="right"/>
+      <w:pPr>
+        <w:ind w:left="4680" w:hanging="180"/>
+      </w:pPr>
+    </w:lvl>
+    <w:lvl w:ilvl="6" w:tplc="0809000F" w:tentative="1">
+      <w:start w:val="1"/>
+      <w:numFmt w:val="decimal"/>
+      <w:lvlText w:val="%7."/>
+      <w:lvlJc w:val="left"/>
+      <w:pPr>
+        <w:ind w:left="5400" w:hanging="360"/>
+      </w:pPr>
+    </w:lvl>
+    <w:lvl w:ilvl="7" w:tplc="08090019" w:tentative="1">
+      <w:start w:val="1"/>
+      <w:numFmt w:val="lowerLetter"/>
+      <w:lvlText w:val="%8."/>
+      <w:lvlJc w:val="left"/>
+      <w:pPr>
+        <w:ind w:left="6120" w:hanging="360"/>
+      </w:pPr>
+    </w:lvl>
+    <w:lvl w:ilvl="8" w:tplc="0809001B" w:tentative="1">
+      <w:start w:val="1"/>
+      <w:numFmt w:val="lowerRoman"/>
+      <w:lvlText w:val="%9."/>
+      <w:lvlJc w:val="right"/>
+      <w:pPr>
+        <w:ind w:left="6840" w:hanging="180"/>
+      </w:pPr>
+    </w:lvl>
+  </w:abstractNum>
+  <w:abstractNum w:abstractNumId="2" w15:restartNumberingAfterBreak="0">
     <w:nsid w:val="4FF11792"/>
     <w:multiLevelType w:val="hybridMultilevel"/>
     <w:tmpl w:val="5BEA97E8"/>
@@ -676,10 +2358,105 @@
       </w:rPr>
     </w:lvl>
   </w:abstractNum>
+  <w:abstractNum w:abstractNumId="3" w15:restartNumberingAfterBreak="0">
+    <w:nsid w:val="5BFF1F27"/>
+    <w:multiLevelType w:val="hybridMultilevel"/>
+    <w:tmpl w:val="DD8CED5E"/>
+    <w:lvl w:ilvl="0" w:tplc="0809000F">
+      <w:start w:val="1"/>
+      <w:numFmt w:val="decimal"/>
+      <w:lvlText w:val="%1."/>
+      <w:lvlJc w:val="left"/>
+      <w:pPr>
+        <w:ind w:left="720" w:hanging="360"/>
+      </w:pPr>
+      <w:rPr>
+        <w:rFonts w:hint="default"/>
+      </w:rPr>
+    </w:lvl>
+    <w:lvl w:ilvl="1" w:tplc="08090019" w:tentative="1">
+      <w:start w:val="1"/>
+      <w:numFmt w:val="lowerLetter"/>
+      <w:lvlText w:val="%2."/>
+      <w:lvlJc w:val="left"/>
+      <w:pPr>
+        <w:ind w:left="1440" w:hanging="360"/>
+      </w:pPr>
+    </w:lvl>
+    <w:lvl w:ilvl="2" w:tplc="0809001B" w:tentative="1">
+      <w:start w:val="1"/>
+      <w:numFmt w:val="lowerRoman"/>
+      <w:lvlText w:val="%3."/>
+      <w:lvlJc w:val="right"/>
+      <w:pPr>
+        <w:ind w:left="2160" w:hanging="180"/>
+      </w:pPr>
+    </w:lvl>
+    <w:lvl w:ilvl="3" w:tplc="0809000F" w:tentative="1">
+      <w:start w:val="1"/>
+      <w:numFmt w:val="decimal"/>
+      <w:lvlText w:val="%4."/>
+      <w:lvlJc w:val="left"/>
+      <w:pPr>
+        <w:ind w:left="2880" w:hanging="360"/>
+      </w:pPr>
+    </w:lvl>
+    <w:lvl w:ilvl="4" w:tplc="08090019" w:tentative="1">
+      <w:start w:val="1"/>
+      <w:numFmt w:val="lowerLetter"/>
+      <w:lvlText w:val="%5."/>
+      <w:lvlJc w:val="left"/>
+      <w:pPr>
+        <w:ind w:left="3600" w:hanging="360"/>
+      </w:pPr>
+    </w:lvl>
+    <w:lvl w:ilvl="5" w:tplc="0809001B" w:tentative="1">
+      <w:start w:val="1"/>
+      <w:numFmt w:val="lowerRoman"/>
+      <w:lvlText w:val="%6."/>
+      <w:lvlJc w:val="right"/>
+      <w:pPr>
+        <w:ind w:left="4320" w:hanging="180"/>
+      </w:pPr>
+    </w:lvl>
+    <w:lvl w:ilvl="6" w:tplc="0809000F" w:tentative="1">
+      <w:start w:val="1"/>
+      <w:numFmt w:val="decimal"/>
+      <w:lvlText w:val="%7."/>
+      <w:lvlJc w:val="left"/>
+      <w:pPr>
+        <w:ind w:left="5040" w:hanging="360"/>
+      </w:pPr>
+    </w:lvl>
+    <w:lvl w:ilvl="7" w:tplc="08090019" w:tentative="1">
+      <w:start w:val="1"/>
+      <w:numFmt w:val="lowerLetter"/>
+      <w:lvlText w:val="%8."/>
+      <w:lvlJc w:val="left"/>
+      <w:pPr>
+        <w:ind w:left="5760" w:hanging="360"/>
+      </w:pPr>
+    </w:lvl>
+    <w:lvl w:ilvl="8" w:tplc="0809001B" w:tentative="1">
+      <w:start w:val="1"/>
+      <w:numFmt w:val="lowerRoman"/>
+      <w:lvlText w:val="%9."/>
+      <w:lvlJc w:val="right"/>
+      <w:pPr>
+        <w:ind w:left="6480" w:hanging="180"/>
+      </w:pPr>
+    </w:lvl>
+  </w:abstractNum>
   <w:num w:numId="1" w16cid:durableId="382488294">
     <w:abstractNumId w:val="0"/>
   </w:num>
   <w:num w:numId="2" w16cid:durableId="568883336">
+    <w:abstractNumId w:val="2"/>
+  </w:num>
+  <w:num w:numId="3" w16cid:durableId="354036581">
+    <w:abstractNumId w:val="3"/>
+  </w:num>
+  <w:num w:numId="4" w16cid:durableId="586891313">
     <w:abstractNumId w:val="1"/>
   </w:num>
 </w:numbering>
@@ -1113,7 +2890,6 @@
     <w:next w:val="Normal"/>
     <w:link w:val="Heading2Char"/>
     <w:uiPriority w:val="9"/>
-    <w:semiHidden/>
     <w:unhideWhenUsed/>
     <w:qFormat/>
     <w:rsid w:val="00677865"/>
@@ -1136,7 +2912,6 @@
     <w:next w:val="Normal"/>
     <w:link w:val="Heading3Char"/>
     <w:uiPriority w:val="9"/>
-    <w:semiHidden/>
     <w:unhideWhenUsed/>
     <w:qFormat/>
     <w:rsid w:val="00677865"/>
@@ -1159,7 +2934,6 @@
     <w:next w:val="Normal"/>
     <w:link w:val="Heading4Char"/>
     <w:uiPriority w:val="9"/>
-    <w:semiHidden/>
     <w:unhideWhenUsed/>
     <w:qFormat/>
     <w:rsid w:val="00677865"/>
@@ -1288,7 +3062,6 @@
   <w:style w:type="character" w:default="1" w:styleId="DefaultParagraphFont">
     <w:name w:val="Default Paragraph Font"/>
     <w:uiPriority w:val="1"/>
-    <w:semiHidden/>
     <w:unhideWhenUsed/>
   </w:style>
   <w:style w:type="table" w:default="1" w:styleId="TableNormal">
@@ -1330,7 +3103,6 @@
     <w:basedOn w:val="DefaultParagraphFont"/>
     <w:link w:val="Heading2"/>
     <w:uiPriority w:val="9"/>
-    <w:semiHidden/>
     <w:rsid w:val="00677865"/>
     <w:rPr>
       <w:rFonts w:asciiTheme="majorHAnsi" w:eastAsiaTheme="majorEastAsia" w:hAnsiTheme="majorHAnsi" w:cstheme="majorBidi"/>
@@ -1344,7 +3116,6 @@
     <w:basedOn w:val="DefaultParagraphFont"/>
     <w:link w:val="Heading3"/>
     <w:uiPriority w:val="9"/>
-    <w:semiHidden/>
     <w:rsid w:val="00677865"/>
     <w:rPr>
       <w:rFonts w:eastAsiaTheme="majorEastAsia" w:cstheme="majorBidi"/>
@@ -1358,7 +3129,6 @@
     <w:basedOn w:val="DefaultParagraphFont"/>
     <w:link w:val="Heading4"/>
     <w:uiPriority w:val="9"/>
-    <w:semiHidden/>
     <w:rsid w:val="00677865"/>
     <w:rPr>
       <w:rFonts w:eastAsiaTheme="majorEastAsia" w:cstheme="majorBidi"/>
@@ -1732,6 +3502,68 @@
         <w:shd w:val="clear" w:color="auto" w:fill="F2F2F2" w:themeFill="background1" w:themeFillShade="F2"/>
       </w:tcPr>
     </w:tblStylePr>
+  </w:style>
+  <w:style w:type="paragraph" w:styleId="NoSpacing">
+    <w:name w:val="No Spacing"/>
+    <w:uiPriority w:val="1"/>
+    <w:qFormat/>
+    <w:rsid w:val="0061467F"/>
+    <w:pPr>
+      <w:spacing w:after="0" w:line="240" w:lineRule="auto"/>
+    </w:pPr>
+  </w:style>
+  <w:style w:type="paragraph" w:styleId="Caption">
+    <w:name w:val="caption"/>
+    <w:basedOn w:val="Normal"/>
+    <w:next w:val="Normal"/>
+    <w:uiPriority w:val="35"/>
+    <w:unhideWhenUsed/>
+    <w:qFormat/>
+    <w:rsid w:val="00D13876"/>
+    <w:pPr>
+      <w:spacing w:after="200" w:line="240" w:lineRule="auto"/>
+    </w:pPr>
+    <w:rPr>
+      <w:i/>
+      <w:iCs/>
+      <w:color w:val="0E2841" w:themeColor="text2"/>
+      <w:sz w:val="18"/>
+      <w:szCs w:val="18"/>
+    </w:rPr>
+  </w:style>
+  <w:style w:type="character" w:styleId="Hyperlink">
+    <w:name w:val="Hyperlink"/>
+    <w:basedOn w:val="DefaultParagraphFont"/>
+    <w:uiPriority w:val="99"/>
+    <w:unhideWhenUsed/>
+    <w:rsid w:val="00D731A6"/>
+    <w:rPr>
+      <w:color w:val="467886" w:themeColor="hyperlink"/>
+      <w:u w:val="single"/>
+    </w:rPr>
+  </w:style>
+  <w:style w:type="character" w:styleId="UnresolvedMention">
+    <w:name w:val="Unresolved Mention"/>
+    <w:basedOn w:val="DefaultParagraphFont"/>
+    <w:uiPriority w:val="99"/>
+    <w:semiHidden/>
+    <w:unhideWhenUsed/>
+    <w:rsid w:val="00D731A6"/>
+    <w:rPr>
+      <w:color w:val="605E5C"/>
+      <w:shd w:val="clear" w:color="auto" w:fill="E1DFDD"/>
+    </w:rPr>
+  </w:style>
+  <w:style w:type="character" w:styleId="Strong">
+    <w:name w:val="Strong"/>
+    <w:basedOn w:val="DefaultParagraphFont"/>
+    <w:uiPriority w:val="22"/>
+    <w:qFormat/>
+    <w:rsid w:val="0096222B"/>
+    <w:rPr>
+      <w:b/>
+      <w:bCs/>
+    </w:rPr>
   </w:style>
 </w:styles>
 </file>

</xml_diff>